<commit_message>
Aula teorica sobre MySQL Alter Table
</commit_message>
<xml_diff>
--- a/Curso-Android-Kotlin/Modulos Curso/13.BancoDeDados/184.Tipos de dados na pratica.docx
+++ b/Curso-Android-Kotlin/Modulos Curso/13.BancoDeDados/184.Tipos de dados na pratica.docx
@@ -181,134 +181,517 @@
         <w:t>);</w:t>
       </w:r>
     </w:p>
-    <w:p>
+    <w:p/>
+    <w:p>
+      <w:proofErr w:type="spellStart"/>
+      <w:proofErr w:type="gramStart"/>
+      <w:r>
+        <w:t>describe</w:t>
+      </w:r>
+      <w:proofErr w:type="spellEnd"/>
+      <w:proofErr w:type="gramEnd"/>
+      <w:r>
+        <w:t xml:space="preserve"> </w:t>
+      </w:r>
+      <w:proofErr w:type="spellStart"/>
+      <w:r>
+        <w:t>usuario</w:t>
+      </w:r>
+      <w:proofErr w:type="spellEnd"/>
+      <w:r>
+        <w:t>;</w:t>
+      </w:r>
+    </w:p>
+    <w:p/>
+    <w:p>
+      <w:proofErr w:type="spellStart"/>
+      <w:proofErr w:type="gramStart"/>
+      <w:r>
+        <w:t>insert</w:t>
+      </w:r>
+      <w:proofErr w:type="spellEnd"/>
+      <w:proofErr w:type="gramEnd"/>
+      <w:r>
+        <w:t xml:space="preserve"> </w:t>
+      </w:r>
+      <w:proofErr w:type="spellStart"/>
+      <w:r>
+        <w:t>into</w:t>
+      </w:r>
+      <w:proofErr w:type="spellEnd"/>
+      <w:r>
+        <w:t xml:space="preserve"> </w:t>
+      </w:r>
+      <w:proofErr w:type="spellStart"/>
+      <w:r>
+        <w:t>usuario</w:t>
+      </w:r>
+      <w:proofErr w:type="spellEnd"/>
+      <w:r>
+        <w:t>(</w:t>
+      </w:r>
+      <w:proofErr w:type="spellStart"/>
+      <w:r>
+        <w:t>login</w:t>
+      </w:r>
+      <w:proofErr w:type="spellEnd"/>
+      <w:r>
+        <w:t>, nome, sobrenome, nascimento)</w:t>
+      </w:r>
+    </w:p>
+    <w:p>
+      <w:r>
+        <w:tab/>
+      </w:r>
+      <w:r>
+        <w:tab/>
+      </w:r>
+      <w:proofErr w:type="spellStart"/>
+      <w:proofErr w:type="gramStart"/>
+      <w:r>
+        <w:t>values</w:t>
+      </w:r>
+      <w:proofErr w:type="spellEnd"/>
+      <w:r>
+        <w:t>(</w:t>
+      </w:r>
+      <w:proofErr w:type="gramEnd"/>
+      <w:r>
+        <w:t>'</w:t>
+      </w:r>
+      <w:proofErr w:type="spellStart"/>
+      <w:r>
+        <w:t>alleph</w:t>
+      </w:r>
+      <w:proofErr w:type="spellEnd"/>
+      <w:r>
+        <w:t>', 'Alleph', 'Nogueira', '30');</w:t>
+      </w:r>
+    </w:p>
+    <w:p>
+      <w:r>
+        <w:t xml:space="preserve">        </w:t>
+      </w:r>
+    </w:p>
+    <w:p>
+      <w:proofErr w:type="spellStart"/>
+      <w:proofErr w:type="gramStart"/>
+      <w:r>
+        <w:t>select</w:t>
+      </w:r>
+      <w:proofErr w:type="spellEnd"/>
+      <w:proofErr w:type="gramEnd"/>
+      <w:r>
+        <w:t xml:space="preserve"> * </w:t>
+      </w:r>
+      <w:proofErr w:type="spellStart"/>
+      <w:r>
+        <w:t>from</w:t>
+      </w:r>
+      <w:proofErr w:type="spellEnd"/>
+      <w:r>
+        <w:t xml:space="preserve"> </w:t>
+      </w:r>
+      <w:proofErr w:type="spellStart"/>
+      <w:r>
+        <w:t>usuario</w:t>
+      </w:r>
+      <w:proofErr w:type="spellEnd"/>
+      <w:r>
+        <w:t>;</w:t>
+      </w:r>
+    </w:p>
+    <w:p/>
+    <w:p>
+      <w:r>
+        <w:t>Aqui criamos uma tabela com os tipos de dados e inserimos os dados.</w:t>
+      </w:r>
+    </w:p>
+    <w:p/>
+    <w:p/>
+    <w:p>
+      <w:pPr>
+        <w:pStyle w:val="Ttulo1"/>
+      </w:pPr>
+      <w:r>
+        <w:t>Tipos de dados 2</w:t>
+      </w:r>
+      <w:r>
+        <w:t xml:space="preserve"> DECIMAL, DOUBLE E FLAT</w:t>
+      </w:r>
+    </w:p>
+    <w:p/>
+    <w:p>
+      <w:r>
+        <w:lastRenderedPageBreak/>
+        <w:drawing>
+          <wp:inline distT="0" distB="0" distL="0" distR="0" wp14:anchorId="3CEA753F" wp14:editId="75A6936A">
+            <wp:extent cx="5068007" cy="4534533"/>
+            <wp:effectExtent l="0" t="0" r="0" b="0"/>
+            <wp:docPr id="1" name="Imagem 1"/>
+            <wp:cNvGraphicFramePr>
+              <a:graphicFrameLocks xmlns:a="http://schemas.openxmlformats.org/drawingml/2006/main" noChangeAspect="1"/>
+            </wp:cNvGraphicFramePr>
+            <a:graphic xmlns:a="http://schemas.openxmlformats.org/drawingml/2006/main">
+              <a:graphicData uri="http://schemas.openxmlformats.org/drawingml/2006/picture">
+                <pic:pic xmlns:pic="http://schemas.openxmlformats.org/drawingml/2006/picture">
+                  <pic:nvPicPr>
+                    <pic:cNvPr id="1" name=""/>
+                    <pic:cNvPicPr/>
+                  </pic:nvPicPr>
+                  <pic:blipFill>
+                    <a:blip r:embed="rId4"/>
+                    <a:stretch>
+                      <a:fillRect/>
+                    </a:stretch>
+                  </pic:blipFill>
+                  <pic:spPr>
+                    <a:xfrm>
+                      <a:off x="0" y="0"/>
+                      <a:ext cx="5068007" cy="4534533"/>
+                    </a:xfrm>
+                    <a:prstGeom prst="rect">
+                      <a:avLst/>
+                    </a:prstGeom>
+                  </pic:spPr>
+                </pic:pic>
+              </a:graphicData>
+            </a:graphic>
+          </wp:inline>
+        </w:drawing>
+      </w:r>
+    </w:p>
+    <w:p>
+      <w:r>
+        <w:t xml:space="preserve">Agora vamos fazer assim um </w:t>
+      </w:r>
+      <w:proofErr w:type="spellStart"/>
+      <w:r>
+        <w:t>numero</w:t>
+      </w:r>
+      <w:proofErr w:type="spellEnd"/>
+      <w:r>
+        <w:t xml:space="preserve"> decimal que vai ser um total de 8 casas e 2 após a virgula</w:t>
+      </w:r>
+    </w:p>
+    <w:p>
+      <w:r>
+        <w:t>Vamos criar um banco de dados para salvar numero de uma conta bancaria</w:t>
+      </w:r>
+    </w:p>
+    <w:p>
+      <w:r>
+        <w:t>O banco deve ter</w:t>
+      </w:r>
+    </w:p>
+    <w:p>
+      <w:r>
+        <w:t>Nome</w:t>
+      </w:r>
+    </w:p>
+    <w:p>
+      <w:r>
+        <w:t>CPF</w:t>
+      </w:r>
+    </w:p>
+    <w:p>
+      <w:r>
+        <w:t>SALDO</w:t>
+      </w:r>
+    </w:p>
+    <w:p>
+      <w:r>
+        <w:lastRenderedPageBreak/>
+        <w:drawing>
+          <wp:inline distT="0" distB="0" distL="0" distR="0" wp14:anchorId="2FF865F3" wp14:editId="32A1BD57">
+            <wp:extent cx="4477375" cy="3867690"/>
+            <wp:effectExtent l="0" t="0" r="0" b="0"/>
+            <wp:docPr id="2" name="Imagem 2"/>
+            <wp:cNvGraphicFramePr>
+              <a:graphicFrameLocks xmlns:a="http://schemas.openxmlformats.org/drawingml/2006/main" noChangeAspect="1"/>
+            </wp:cNvGraphicFramePr>
+            <a:graphic xmlns:a="http://schemas.openxmlformats.org/drawingml/2006/main">
+              <a:graphicData uri="http://schemas.openxmlformats.org/drawingml/2006/picture">
+                <pic:pic xmlns:pic="http://schemas.openxmlformats.org/drawingml/2006/picture">
+                  <pic:nvPicPr>
+                    <pic:cNvPr id="1" name=""/>
+                    <pic:cNvPicPr/>
+                  </pic:nvPicPr>
+                  <pic:blipFill>
+                    <a:blip r:embed="rId5"/>
+                    <a:stretch>
+                      <a:fillRect/>
+                    </a:stretch>
+                  </pic:blipFill>
+                  <pic:spPr>
+                    <a:xfrm>
+                      <a:off x="0" y="0"/>
+                      <a:ext cx="4477375" cy="3867690"/>
+                    </a:xfrm>
+                    <a:prstGeom prst="rect">
+                      <a:avLst/>
+                    </a:prstGeom>
+                  </pic:spPr>
+                </pic:pic>
+              </a:graphicData>
+            </a:graphic>
+          </wp:inline>
+        </w:drawing>
+      </w:r>
+    </w:p>
+    <w:p/>
+    <w:p>
+      <w:r>
+        <w:t>Nesse exemplo estamos utilizando o DECIMAL, mas poderíamos utilizar todos esses</w:t>
+      </w:r>
+    </w:p>
+    <w:p>
+      <w:r>
+        <w:drawing>
+          <wp:inline distT="0" distB="0" distL="0" distR="0" wp14:anchorId="605A385E" wp14:editId="0E8A5117">
+            <wp:extent cx="5400040" cy="2284730"/>
+            <wp:effectExtent l="0" t="0" r="0" b="1270"/>
+            <wp:docPr id="3" name="Imagem 3"/>
+            <wp:cNvGraphicFramePr>
+              <a:graphicFrameLocks xmlns:a="http://schemas.openxmlformats.org/drawingml/2006/main" noChangeAspect="1"/>
+            </wp:cNvGraphicFramePr>
+            <a:graphic xmlns:a="http://schemas.openxmlformats.org/drawingml/2006/main">
+              <a:graphicData uri="http://schemas.openxmlformats.org/drawingml/2006/picture">
+                <pic:pic xmlns:pic="http://schemas.openxmlformats.org/drawingml/2006/picture">
+                  <pic:nvPicPr>
+                    <pic:cNvPr id="1" name=""/>
+                    <pic:cNvPicPr/>
+                  </pic:nvPicPr>
+                  <pic:blipFill>
+                    <a:blip r:embed="rId6"/>
+                    <a:stretch>
+                      <a:fillRect/>
+                    </a:stretch>
+                  </pic:blipFill>
+                  <pic:spPr>
+                    <a:xfrm>
+                      <a:off x="0" y="0"/>
+                      <a:ext cx="5400040" cy="2284730"/>
+                    </a:xfrm>
+                    <a:prstGeom prst="rect">
+                      <a:avLst/>
+                    </a:prstGeom>
+                  </pic:spPr>
+                </pic:pic>
+              </a:graphicData>
+            </a:graphic>
+          </wp:inline>
+        </w:drawing>
+      </w:r>
+    </w:p>
+    <w:p/>
+    <w:p>
+      <w:pPr>
+        <w:pStyle w:val="Ttulo1"/>
+      </w:pPr>
+      <w:r>
+        <w:t>Inserindo datas também</w:t>
+      </w:r>
+    </w:p>
+    <w:p>
+      <w:r>
+        <w:t xml:space="preserve">CREATE DATABASE </w:t>
+      </w:r>
+      <w:proofErr w:type="spellStart"/>
+      <w:r>
+        <w:t>banco_itau</w:t>
+      </w:r>
+      <w:proofErr w:type="spellEnd"/>
+      <w:r>
+        <w:t>;</w:t>
+      </w:r>
+    </w:p>
+    <w:p>
+      <w:r>
+        <w:t xml:space="preserve">USE </w:t>
+      </w:r>
+      <w:proofErr w:type="spellStart"/>
+      <w:r>
+        <w:t>banco_itau</w:t>
+      </w:r>
+      <w:proofErr w:type="spellEnd"/>
+      <w:r>
+        <w:t>;</w:t>
+      </w:r>
+    </w:p>
+    <w:p/>
+    <w:p/>
+    <w:p>
+      <w:r>
+        <w:t xml:space="preserve">DROP TABLE </w:t>
+      </w:r>
+      <w:proofErr w:type="spellStart"/>
+      <w:r>
+        <w:t>usuario</w:t>
+      </w:r>
+      <w:proofErr w:type="spellEnd"/>
+      <w:r>
+        <w:t>;</w:t>
+      </w:r>
+    </w:p>
+    <w:p/>
+    <w:p>
+      <w:r>
+        <w:t xml:space="preserve">CREATE TABLE </w:t>
+      </w:r>
+      <w:proofErr w:type="spellStart"/>
+      <w:r>
+        <w:t>usuario</w:t>
+      </w:r>
+      <w:proofErr w:type="spellEnd"/>
+    </w:p>
+    <w:p>
+      <w:r>
+        <w:t>(</w:t>
+      </w:r>
+    </w:p>
+    <w:p>
+      <w:r>
+        <w:tab/>
+      </w:r>
+      <w:proofErr w:type="gramStart"/>
+      <w:r>
+        <w:t>id</w:t>
+      </w:r>
+      <w:proofErr w:type="gramEnd"/>
+      <w:r>
+        <w:t xml:space="preserve"> INT,</w:t>
+      </w:r>
+    </w:p>
+    <w:p>
+      <w:r>
+        <w:t xml:space="preserve">    </w:t>
+      </w:r>
+      <w:proofErr w:type="gramStart"/>
+      <w:r>
+        <w:t>nome</w:t>
+      </w:r>
+      <w:proofErr w:type="gramEnd"/>
+      <w:r>
+        <w:t xml:space="preserve"> VARCHAR(20),</w:t>
+      </w:r>
+    </w:p>
+    <w:p>
+      <w:r>
+        <w:t xml:space="preserve">    </w:t>
+      </w:r>
+      <w:proofErr w:type="gramStart"/>
+      <w:r>
+        <w:t>saldo</w:t>
+      </w:r>
+      <w:proofErr w:type="gramEnd"/>
+      <w:r>
+        <w:t xml:space="preserve"> DECIMAL(8,2),</w:t>
+      </w:r>
+    </w:p>
+    <w:p>
+      <w:r>
+        <w:t xml:space="preserve">    </w:t>
+      </w:r>
+      <w:proofErr w:type="spellStart"/>
+      <w:proofErr w:type="gramStart"/>
+      <w:r>
+        <w:t>data</w:t>
+      </w:r>
+      <w:proofErr w:type="gramEnd"/>
+      <w:r>
+        <w:t>_nascimento</w:t>
+      </w:r>
+      <w:proofErr w:type="spellEnd"/>
+      <w:r>
+        <w:t xml:space="preserve"> DATE</w:t>
+      </w:r>
+    </w:p>
+    <w:p>
+      <w:r>
+        <w:t>);</w:t>
+      </w:r>
+    </w:p>
+    <w:p/>
+    <w:p>
+      <w:r>
+        <w:t xml:space="preserve">DESCRIBE </w:t>
+      </w:r>
+      <w:proofErr w:type="spellStart"/>
+      <w:r>
+        <w:t>usuario</w:t>
+      </w:r>
+      <w:proofErr w:type="spellEnd"/>
+      <w:r>
+        <w:t>;</w:t>
+      </w:r>
+    </w:p>
+    <w:p/>
+    <w:p>
+      <w:r>
+        <w:t xml:space="preserve">INSERT INTO </w:t>
+      </w:r>
+      <w:proofErr w:type="spellStart"/>
+      <w:r>
+        <w:t>usuario</w:t>
+      </w:r>
+      <w:proofErr w:type="spellEnd"/>
+      <w:r>
+        <w:t xml:space="preserve"> (id, nome, saldo, </w:t>
+      </w:r>
+      <w:proofErr w:type="spellStart"/>
+      <w:r>
+        <w:t>data_nascimento</w:t>
+      </w:r>
+      <w:proofErr w:type="spellEnd"/>
+      <w:r>
+        <w:t>)</w:t>
+      </w:r>
+    </w:p>
+    <w:p>
+      <w:r>
+        <w:tab/>
+      </w:r>
+      <w:r>
+        <w:tab/>
+      </w:r>
+      <w:r>
+        <w:tab/>
+      </w:r>
+      <w:proofErr w:type="spellStart"/>
+      <w:proofErr w:type="gramStart"/>
+      <w:r>
+        <w:t>values</w:t>
+      </w:r>
+      <w:proofErr w:type="spellEnd"/>
+      <w:r>
+        <w:t>(</w:t>
+      </w:r>
+      <w:proofErr w:type="gramEnd"/>
+      <w:r>
+        <w:t>'01', 'Alleph', '755756.94', '1994-03-22');</w:t>
+      </w:r>
+    </w:p>
+    <w:p>
+      <w:r>
+        <w:t xml:space="preserve">            </w:t>
+      </w:r>
+    </w:p>
+    <w:p/>
+    <w:p>
+      <w:r>
+        <w:t xml:space="preserve">SELECT * FROM </w:t>
+      </w:r>
+      <w:proofErr w:type="spellStart"/>
+      <w:r>
+        <w:t>usuario</w:t>
+      </w:r>
+      <w:proofErr w:type="spellEnd"/>
+      <w:r>
+        <w:t>;</w:t>
+      </w:r>
       <w:bookmarkStart w:id="0" w:name="_GoBack"/>
       <w:bookmarkEnd w:id="0"/>
-    </w:p>
-    <w:p>
-      <w:proofErr w:type="spellStart"/>
-      <w:proofErr w:type="gramStart"/>
-      <w:r>
-        <w:t>describe</w:t>
-      </w:r>
-      <w:proofErr w:type="spellEnd"/>
-      <w:proofErr w:type="gramEnd"/>
-      <w:r>
-        <w:t xml:space="preserve"> </w:t>
-      </w:r>
-      <w:proofErr w:type="spellStart"/>
-      <w:r>
-        <w:t>usuario</w:t>
-      </w:r>
-      <w:proofErr w:type="spellEnd"/>
-      <w:r>
-        <w:t>;</w:t>
-      </w:r>
-    </w:p>
-    <w:p/>
-    <w:p>
-      <w:proofErr w:type="spellStart"/>
-      <w:proofErr w:type="gramStart"/>
-      <w:r>
-        <w:t>insert</w:t>
-      </w:r>
-      <w:proofErr w:type="spellEnd"/>
-      <w:proofErr w:type="gramEnd"/>
-      <w:r>
-        <w:t xml:space="preserve"> </w:t>
-      </w:r>
-      <w:proofErr w:type="spellStart"/>
-      <w:r>
-        <w:t>into</w:t>
-      </w:r>
-      <w:proofErr w:type="spellEnd"/>
-      <w:r>
-        <w:t xml:space="preserve"> </w:t>
-      </w:r>
-      <w:proofErr w:type="spellStart"/>
-      <w:r>
-        <w:t>usuario</w:t>
-      </w:r>
-      <w:proofErr w:type="spellEnd"/>
-      <w:r>
-        <w:t>(</w:t>
-      </w:r>
-      <w:proofErr w:type="spellStart"/>
-      <w:r>
-        <w:t>login</w:t>
-      </w:r>
-      <w:proofErr w:type="spellEnd"/>
-      <w:r>
-        <w:t>, nome, sobrenome, nascimento)</w:t>
-      </w:r>
-    </w:p>
-    <w:p>
-      <w:r>
-        <w:tab/>
-      </w:r>
-      <w:r>
-        <w:tab/>
-      </w:r>
-      <w:proofErr w:type="spellStart"/>
-      <w:proofErr w:type="gramStart"/>
-      <w:r>
-        <w:t>values</w:t>
-      </w:r>
-      <w:proofErr w:type="spellEnd"/>
-      <w:r>
-        <w:t>(</w:t>
-      </w:r>
-      <w:proofErr w:type="gramEnd"/>
-      <w:r>
-        <w:t>'</w:t>
-      </w:r>
-      <w:proofErr w:type="spellStart"/>
-      <w:r>
-        <w:t>alleph</w:t>
-      </w:r>
-      <w:proofErr w:type="spellEnd"/>
-      <w:r>
-        <w:t>', 'Alleph', 'Nogueira', '30');</w:t>
-      </w:r>
-    </w:p>
-    <w:p>
-      <w:r>
-        <w:t xml:space="preserve">        </w:t>
-      </w:r>
-    </w:p>
-    <w:p>
-      <w:proofErr w:type="spellStart"/>
-      <w:proofErr w:type="gramStart"/>
-      <w:r>
-        <w:t>select</w:t>
-      </w:r>
-      <w:proofErr w:type="spellEnd"/>
-      <w:proofErr w:type="gramEnd"/>
-      <w:r>
-        <w:t xml:space="preserve"> * </w:t>
-      </w:r>
-      <w:proofErr w:type="spellStart"/>
-      <w:r>
-        <w:t>from</w:t>
-      </w:r>
-      <w:proofErr w:type="spellEnd"/>
-      <w:r>
-        <w:t xml:space="preserve"> </w:t>
-      </w:r>
-      <w:proofErr w:type="spellStart"/>
-      <w:r>
-        <w:t>usuario</w:t>
-      </w:r>
-      <w:proofErr w:type="spellEnd"/>
-      <w:r>
-        <w:t>;</w:t>
-      </w:r>
-    </w:p>
-    <w:p/>
-    <w:p>
-      <w:r>
-        <w:t>Aqui criamos uma tabela com os tipos de dados e inserimos os dados.</w:t>
-      </w:r>
     </w:p>
     <w:sectPr>
       <w:pgSz w:w="11906" w:h="16838"/>
@@ -714,6 +1097,25 @@
     <w:name w:val="Normal"/>
     <w:qFormat/>
   </w:style>
+  <w:style w:type="paragraph" w:styleId="Ttulo1">
+    <w:name w:val="heading 1"/>
+    <w:basedOn w:val="Normal"/>
+    <w:next w:val="Normal"/>
+    <w:link w:val="Ttulo1Char"/>
+    <w:uiPriority w:val="9"/>
+    <w:qFormat/>
+    <w:rsid w:val="003F7B7B"/>
+    <w:pPr>
+      <w:keepNext/>
+      <w:keepLines/>
+      <w:spacing w:before="240" w:after="0"/>
+      <w:outlineLvl w:val="0"/>
+    </w:pPr>
+    <w:rPr>
+      <w:rFonts w:eastAsiaTheme="majorEastAsia"/>
+      <w:color w:val="2F5496" w:themeColor="accent1" w:themeShade="BF"/>
+    </w:rPr>
+  </w:style>
   <w:style w:type="character" w:default="1" w:styleId="Fontepargpadro">
     <w:name w:val="Default Paragraph Font"/>
     <w:uiPriority w:val="1"/>
@@ -740,6 +1142,17 @@
     <w:uiPriority w:val="99"/>
     <w:semiHidden/>
     <w:unhideWhenUsed/>
+  </w:style>
+  <w:style w:type="character" w:customStyle="1" w:styleId="Ttulo1Char">
+    <w:name w:val="Título 1 Char"/>
+    <w:basedOn w:val="Fontepargpadro"/>
+    <w:link w:val="Ttulo1"/>
+    <w:uiPriority w:val="9"/>
+    <w:rsid w:val="003F7B7B"/>
+    <w:rPr>
+      <w:rFonts w:eastAsiaTheme="majorEastAsia"/>
+      <w:color w:val="2F5496" w:themeColor="accent1" w:themeShade="BF"/>
+    </w:rPr>
   </w:style>
 </w:styles>
 </file>

</xml_diff>